<commit_message>
Stand bis 17.02.17 außer Tätigkeiten von Consti
</commit_message>
<xml_diff>
--- a/docs/Doku-Notizen.docx
+++ b/docs/Doku-Notizen.docx
@@ -464,12 +464,51 @@
       </w:r>
       <w:r>
         <w:tab/>
+        <w:t xml:space="preserve"> </w:t>
+      </w:r>
+      <w:r>
+        <w:t>alle anwesend</w:t>
+      </w:r>
+    </w:p>
+    <w:p>
+      <w:pPr>
+        <w:contextualSpacing/>
+      </w:pPr>
+      <w:r>
+        <w:tab/>
+      </w:r>
+    </w:p>
+    <w:p>
+      <w:pPr>
+        <w:contextualSpacing/>
+      </w:pPr>
+      <w:r>
+        <w:t>Niklas kümmerte sich um die Vervollständigung der Formulare. Er ermöglichte die Datenspeicherung aus den Formularen. Im Anschluss daran arbeitete er wieder gemeinsam mit Eduard. Sie erstellten  eine Validierung der User-Eingaben.</w:t>
+      </w:r>
+    </w:p>
+    <w:p>
+      <w:pPr>
+        <w:contextualSpacing/>
+      </w:pPr>
+      <w:r>
+        <w:t xml:space="preserve">Nachdem wir gemeinsam entschieden haben einige Eigenschaften aus unseren Tabellen zu streichen, da diese sonst zu umfangreich für </w:t>
+      </w:r>
+      <w:r>
+        <w:t>die begrenzte verbleibende Zeit geworden wären, vereinfachten Niklas und Eduard das Datenmodell entsprechend. Des Weiteren teilten sie Views auf, erstellten zugehörige Layouts und richteten einen Bootstrap ein.</w:t>
+      </w:r>
+    </w:p>
+    <w:p>
+      <w:pPr>
+        <w:contextualSpacing/>
+      </w:pPr>
+      <w:r>
+        <w:t xml:space="preserve">Da wir eine Redundanz zu Constantins Laptop schaffen wollten richtete ich gemeinsam mit Eduard auf meinem Laptop XAMPP mit passender PHP-Version für Laravel ein. Im Anschluss half Eduard Niklas und ich kümmerte mich wieder um die Dokumentation des Projekts. Ich erstellte eine Liste mit den verwendeten Hard – und Softwareressourcen. Außerdem arbeitete ich weiter an </w:t>
+      </w:r>
+      <w:r>
+        <w:t>den „Doku-Notizen“ in denen ich jede Woche zusammen schreibe was abgelaufen ist, um es am Ende in die Gesamtdokumentation einpflegen zu können.</w:t>
       </w:r>
       <w:bookmarkStart w:id="0" w:name="_GoBack"/>
       <w:bookmarkEnd w:id="0"/>
-      <w:r>
-        <w:t xml:space="preserve"> </w:t>
-      </w:r>
     </w:p>
     <w:sectPr>
       <w:pgSz w:w="11906" w:h="16838"/>
@@ -1116,7 +1155,7 @@
   <a:extraClrSchemeLst/>
   <a:extLst>
     <a:ext uri="{05A4C25C-085E-4340-85A3-A5531E510DB2}">
-      <thm15:themeFamily xmlns:thm15="http://schemas.microsoft.com/office/thememl/2012/main" xmlns="" name="Office Theme" id="{62F939B6-93AF-4DB8-9C6B-D6C7DFDC589F}" vid="{4A3C46E8-61CC-4603-A589-7422A47A8E4A}"/>
+      <thm15:themeFamily xmlns="" xmlns:thm15="http://schemas.microsoft.com/office/thememl/2012/main" name="Office Theme" id="{62F939B6-93AF-4DB8-9C6B-D6C7DFDC589F}" vid="{4A3C46E8-61CC-4603-A589-7422A47A8E4A}"/>
     </a:ext>
   </a:extLst>
 </a:theme>

</xml_diff>